<commit_message>
use case final commit
</commit_message>
<xml_diff>
--- a/docs/leadas_04/usecase.docx
+++ b/docs/leadas_04/usecase.docx
@@ -246,7 +246,13 @@
           </w:p>
           <w:p>
             <w:r>
-              <w:t>3. A teleps hozzáadja a kivett vasat az inventoryjához.</w:t>
+              <w:t>3. A telep</w:t>
+            </w:r>
+            <w:r>
+              <w:t>e</w:t>
+            </w:r>
+            <w:r>
+              <w:t>s hozzáadja a kivett vasat az inventoryjához.</w:t>
             </w:r>
           </w:p>
         </w:tc>
@@ -1649,7 +1655,13 @@
           </w:tcPr>
           <w:p>
             <w:r>
-              <w:t>1. Kiadjuk a parancsot, hogy helyezünk vissza egy vasat az aszteroidába.</w:t>
+              <w:t>1. Kiadjuk a parancsot, hogy helyez</w:t>
+            </w:r>
+            <w:r>
+              <w:t>z</w:t>
+            </w:r>
+            <w:r>
+              <w:t>ünk vissza egy vasat az aszteroidába.</w:t>
             </w:r>
           </w:p>
           <w:p>
@@ -1938,7 +1950,13 @@
           </w:tcPr>
           <w:p>
             <w:r>
-              <w:t>1. Kiadjuk a parancsot, hogy helyezünk vissza egy szenet az aszteroidába.</w:t>
+              <w:t>1. Kiadjuk a parancsot, hogy helye</w:t>
+            </w:r>
+            <w:r>
+              <w:t>z</w:t>
+            </w:r>
+            <w:r>
+              <w:t>zünk vissza egy szenet az aszteroidába.</w:t>
             </w:r>
           </w:p>
           <w:p>
@@ -2227,7 +2245,13 @@
           </w:tcPr>
           <w:p>
             <w:r>
-              <w:t>1. Kiadjuk a parancsot, hogy helyezünk vissza egy vízjeget az aszteroidába.</w:t>
+              <w:t>1. Kiadjuk a parancsot, hogy helye</w:t>
+            </w:r>
+            <w:r>
+              <w:t>z</w:t>
+            </w:r>
+            <w:r>
+              <w:t>zünk vissza egy vízjeget az aszteroidába.</w:t>
             </w:r>
           </w:p>
           <w:p>
@@ -2587,7 +2611,13 @@
           </w:tcPr>
           <w:p>
             <w:r>
-              <w:t>1. Kiadjuk a parancsot, hogy helyezünk vissza egy uránt az aszteroidába.</w:t>
+              <w:t>1. Kiadjuk a parancsot, hogy helyez</w:t>
+            </w:r>
+            <w:r>
+              <w:t>z</w:t>
+            </w:r>
+            <w:r>
+              <w:t>ünk vissza egy uránt az aszteroidába.</w:t>
             </w:r>
           </w:p>
           <w:p>
@@ -3772,7 +3802,7 @@
         </w:tc>
         <w:tc>
           <w:tcPr>
-            <w:tcW w:w="6178" w:type="dxa"/>
+            <w:tcW w:w="6179" w:type="dxa"/>
             <w:tcBorders>
               <w:top w:val="single" w:sz="4" w:space="0" w:color="00000A"/>
               <w:left w:val="single" w:sz="4" w:space="0" w:color="00000A"/>
@@ -3787,6 +3817,9 @@
           <w:p>
             <w:r>
               <w:t>Fúrás robottal, robban</w:t>
+            </w:r>
+            <w:r>
+              <w:t>, van szomszéd</w:t>
             </w:r>
           </w:p>
         </w:tc>
@@ -3826,7 +3859,7 @@
         </w:tc>
         <w:tc>
           <w:tcPr>
-            <w:tcW w:w="6178" w:type="dxa"/>
+            <w:tcW w:w="6179" w:type="dxa"/>
             <w:tcBorders>
               <w:top w:val="double" w:sz="4" w:space="0" w:color="00000A"/>
               <w:left w:val="single" w:sz="4" w:space="0" w:color="00000A"/>
@@ -3843,7 +3876,10 @@
               <w:t>Egy</w:t>
             </w:r>
             <w:r>
-              <w:t xml:space="preserve"> olyan aszteroidát fúrunk robottal melynek belsejében olyan anyag van ami felrobbantható.</w:t>
+              <w:t xml:space="preserve"> olyan aszteroidát fúrunk robottal melynek belsejében oly</w:t>
+            </w:r>
+            <w:r>
+              <w:t>an anyag van ami felrobbantható, ezen kívül az aszteroidának van szomszédja.</w:t>
             </w:r>
           </w:p>
         </w:tc>
@@ -3882,7 +3918,7 @@
         </w:tc>
         <w:tc>
           <w:tcPr>
-            <w:tcW w:w="6178" w:type="dxa"/>
+            <w:tcW w:w="6179" w:type="dxa"/>
             <w:tcBorders>
               <w:top w:val="single" w:sz="4" w:space="0" w:color="00000A"/>
               <w:left w:val="single" w:sz="4" w:space="0" w:color="00000A"/>
@@ -3935,7 +3971,7 @@
         </w:tc>
         <w:tc>
           <w:tcPr>
-            <w:tcW w:w="6178" w:type="dxa"/>
+            <w:tcW w:w="6179" w:type="dxa"/>
             <w:tcBorders>
               <w:top w:val="single" w:sz="4" w:space="0" w:color="00000A"/>
               <w:left w:val="single" w:sz="4" w:space="0" w:color="00000A"/>
@@ -3993,7 +4029,7 @@
         </w:tc>
         <w:tc>
           <w:tcPr>
-            <w:tcW w:w="6178" w:type="dxa"/>
+            <w:tcW w:w="6179" w:type="dxa"/>
             <w:tcBorders>
               <w:top w:val="single" w:sz="4" w:space="0" w:color="00000A"/>
               <w:left w:val="single" w:sz="4" w:space="0" w:color="00000A"/>
@@ -4061,60 +4097,7 @@
         </w:tc>
         <w:tc>
           <w:tcPr>
-            <w:tcW w:w="6178" w:type="dxa"/>
-            <w:tcBorders>
-              <w:top w:val="single" w:sz="4" w:space="0" w:color="00000A"/>
-              <w:left w:val="single" w:sz="4" w:space="0" w:color="00000A"/>
-              <w:bottom w:val="single" w:sz="4" w:space="0" w:color="00000A"/>
-              <w:right w:val="single" w:sz="4" w:space="0" w:color="00000A"/>
-            </w:tcBorders>
-            <w:shd w:val="clear" w:color="auto" w:fill="auto"/>
-            <w:tcMar>
-              <w:left w:w="108" w:type="dxa"/>
-            </w:tcMar>
-          </w:tcPr>
-          <w:p>
-            <w:r>
-              <w:t>2.A.3.A.1. Ha az aszteroidának nincsen szomszédja akkor a robot elpusztul.</w:t>
-            </w:r>
-          </w:p>
-        </w:tc>
-      </w:tr>
-      <w:tr>
-        <w:trPr>
-          <w:trHeight w:val="287"/>
-        </w:trPr>
-        <w:tc>
-          <w:tcPr>
-            <w:tcW w:w="2784" w:type="dxa"/>
-            <w:tcBorders>
-              <w:top w:val="single" w:sz="4" w:space="0" w:color="00000A"/>
-              <w:left w:val="single" w:sz="4" w:space="0" w:color="00000A"/>
-              <w:bottom w:val="single" w:sz="4" w:space="0" w:color="00000A"/>
-              <w:right w:val="single" w:sz="4" w:space="0" w:color="00000A"/>
-            </w:tcBorders>
-            <w:shd w:val="clear" w:color="auto" w:fill="auto"/>
-            <w:tcMar>
-              <w:left w:w="108" w:type="dxa"/>
-            </w:tcMar>
-          </w:tcPr>
-          <w:p>
-            <w:pPr>
-              <w:rPr>
-                <w:b/>
-              </w:rPr>
-            </w:pPr>
-            <w:r>
-              <w:rPr>
-                <w:b/>
-              </w:rPr>
-              <w:t>Alternatív forgatókönyv</w:t>
-            </w:r>
-          </w:p>
-        </w:tc>
-        <w:tc>
-          <w:tcPr>
-            <w:tcW w:w="6178" w:type="dxa"/>
+            <w:tcW w:w="6179" w:type="dxa"/>
             <w:tcBorders>
               <w:top w:val="single" w:sz="4" w:space="0" w:color="00000A"/>
               <w:left w:val="single" w:sz="4" w:space="0" w:color="00000A"/>
@@ -4186,7 +4169,7 @@
         </w:tc>
         <w:tc>
           <w:tcPr>
-            <w:tcW w:w="6178" w:type="dxa"/>
+            <w:tcW w:w="6179" w:type="dxa"/>
             <w:tcBorders>
               <w:top w:val="single" w:sz="4" w:space="0" w:color="00000A"/>
               <w:left w:val="single" w:sz="4" w:space="0" w:color="00000A"/>
@@ -4200,7 +4183,19 @@
           </w:tcPr>
           <w:p>
             <w:r>
-              <w:t>Fúrás telepessel, robban</w:t>
+              <w:t>Fúrás robottal, robban</w:t>
+            </w:r>
+            <w:r>
+              <w:t xml:space="preserve">, </w:t>
+            </w:r>
+            <w:r>
+              <w:t>n</w:t>
+            </w:r>
+            <w:r>
+              <w:t>incs</w:t>
+            </w:r>
+            <w:r>
+              <w:t xml:space="preserve"> szomszéd</w:t>
             </w:r>
           </w:p>
         </w:tc>
@@ -4239,7 +4234,7 @@
         </w:tc>
         <w:tc>
           <w:tcPr>
-            <w:tcW w:w="6178" w:type="dxa"/>
+            <w:tcW w:w="6179" w:type="dxa"/>
             <w:tcBorders>
               <w:top w:val="double" w:sz="4" w:space="0" w:color="00000A"/>
               <w:left w:val="single" w:sz="4" w:space="0" w:color="00000A"/>
@@ -4253,10 +4248,10 @@
           </w:tcPr>
           <w:p>
             <w:r>
-              <w:t>Egy</w:t>
-            </w:r>
-            <w:r>
-              <w:t xml:space="preserve"> olyan aszteroidát fúrunk telepessel melynek belsejében olyan anyag van ami felrobbantható.</w:t>
+              <w:t>Egy olyan aszteroidát fúrunk robottal melynek belsejében oly</w:t>
+            </w:r>
+            <w:r>
+              <w:t>an anyag van ami felrobbantható, ezen kívül az aszeroidának nincsen szomszédja.</w:t>
             </w:r>
           </w:p>
         </w:tc>
@@ -4295,7 +4290,7 @@
         </w:tc>
         <w:tc>
           <w:tcPr>
-            <w:tcW w:w="6178" w:type="dxa"/>
+            <w:tcW w:w="6179" w:type="dxa"/>
             <w:tcBorders>
               <w:top w:val="single" w:sz="4" w:space="0" w:color="00000A"/>
               <w:left w:val="single" w:sz="4" w:space="0" w:color="00000A"/>
@@ -4348,21 +4343,21 @@
         </w:tc>
         <w:tc>
           <w:tcPr>
-            <w:tcW w:w="6178" w:type="dxa"/>
-            <w:tcBorders>
-              <w:top w:val="single" w:sz="4" w:space="0" w:color="00000A"/>
-              <w:left w:val="single" w:sz="4" w:space="0" w:color="00000A"/>
-              <w:bottom w:val="single" w:sz="4" w:space="0" w:color="00000A"/>
-              <w:right w:val="single" w:sz="4" w:space="0" w:color="00000A"/>
-            </w:tcBorders>
-            <w:shd w:val="clear" w:color="auto" w:fill="auto"/>
-            <w:tcMar>
-              <w:left w:w="108" w:type="dxa"/>
-            </w:tcMar>
-          </w:tcPr>
-          <w:p>
-            <w:r>
-              <w:t>1. Kiadjuk a parancsot, hogy a telepes fúrjon.</w:t>
+            <w:tcW w:w="6179" w:type="dxa"/>
+            <w:tcBorders>
+              <w:top w:val="single" w:sz="4" w:space="0" w:color="00000A"/>
+              <w:left w:val="single" w:sz="4" w:space="0" w:color="00000A"/>
+              <w:bottom w:val="single" w:sz="4" w:space="0" w:color="00000A"/>
+              <w:right w:val="single" w:sz="4" w:space="0" w:color="00000A"/>
+            </w:tcBorders>
+            <w:shd w:val="clear" w:color="auto" w:fill="auto"/>
+            <w:tcMar>
+              <w:left w:w="108" w:type="dxa"/>
+            </w:tcMar>
+          </w:tcPr>
+          <w:p>
+            <w:r>
+              <w:t>1. Kiadjuk a parancsot, hogy a robot fúrjon.</w:t>
             </w:r>
           </w:p>
           <w:p>
@@ -4406,7 +4401,7 @@
         </w:tc>
         <w:tc>
           <w:tcPr>
-            <w:tcW w:w="6178" w:type="dxa"/>
+            <w:tcW w:w="6179" w:type="dxa"/>
             <w:tcBorders>
               <w:top w:val="single" w:sz="4" w:space="0" w:color="00000A"/>
               <w:left w:val="single" w:sz="4" w:space="0" w:color="00000A"/>
@@ -4425,17 +4420,15 @@
           </w:p>
           <w:p>
             <w:r>
-              <w:t>2.A.2. Ha az aszteroida napközelben van akkor a benne található nyersanyag felrobbantja az aszteroidát</w:t>
-            </w:r>
-          </w:p>
-          <w:p>
-            <w:r>
-              <w:t>2.A.3. A telepes elpusztul.</w:t>
-            </w:r>
-          </w:p>
-          <w:p>
-            <w:r>
-              <w:t>2.A.4. Az aszteroid szól minden szomszédjának, hogy elpusztult</w:t>
+              <w:t>2.A.2. Ha az aszteroida napközelben van akkor a benne található nyersanyag felrobbantja az aszteroidát.</w:t>
+            </w:r>
+          </w:p>
+          <w:p>
+            <w:r>
+              <w:t xml:space="preserve">2.A.3. A robot </w:t>
+            </w:r>
+            <w:r>
+              <w:t>elpusztul.</w:t>
             </w:r>
           </w:p>
         </w:tc>
@@ -4474,7 +4467,7 @@
         </w:tc>
         <w:tc>
           <w:tcPr>
-            <w:tcW w:w="6178" w:type="dxa"/>
+            <w:tcW w:w="6179" w:type="dxa"/>
             <w:tcBorders>
               <w:top w:val="single" w:sz="4" w:space="0" w:color="00000A"/>
               <w:left w:val="single" w:sz="4" w:space="0" w:color="00000A"/>
@@ -4560,7 +4553,7 @@
           </w:tcPr>
           <w:p>
             <w:r>
-              <w:t>Fúrás robottal</w:t>
+              <w:t>Fúrás telepessel, robban</w:t>
             </w:r>
           </w:p>
         </w:tc>
@@ -4616,7 +4609,7 @@
               <w:t>Egy</w:t>
             </w:r>
             <w:r>
-              <w:t xml:space="preserve"> robottal fúruk egy aszteroidát.</w:t>
+              <w:t xml:space="preserve"> olyan aszteroidát fúrunk telepessel melynek belsejében olyan anyag van ami felrobbantható.</w:t>
             </w:r>
           </w:p>
         </w:tc>
@@ -4722,7 +4715,7 @@
           </w:tcPr>
           <w:p>
             <w:r>
-              <w:t>1. Kiadjuk a parancsot, hogy a robot fúrjon.</w:t>
+              <w:t>1. Kiadjuk a parancsot, hogy a telepes fúrjon.</w:t>
             </w:r>
           </w:p>
           <w:p>
@@ -4780,7 +4773,81 @@
           </w:tcPr>
           <w:p>
             <w:r>
-              <w:t>2.A.1. Ha az aszteroida vastagsága 0 akkor nem történik semmi.</w:t>
+              <w:t>2.A.1. Ha az aszteroida vastagsága 1 akkor 0-ra csökken.</w:t>
+            </w:r>
+          </w:p>
+          <w:p>
+            <w:r>
+              <w:t>2.A.2. Ha az aszteroida napközelben van akkor a benne található nyersanyag felrobbantja az aszteroidát</w:t>
+            </w:r>
+          </w:p>
+          <w:p>
+            <w:r>
+              <w:t>2.A.3. A telepes elpusztul.</w:t>
+            </w:r>
+          </w:p>
+          <w:p>
+            <w:r>
+              <w:t>2.A.4. Az aszteroid</w:t>
+            </w:r>
+            <w:r>
+              <w:t>a</w:t>
+            </w:r>
+            <w:r>
+              <w:t xml:space="preserve"> szól minden szomszédjának, hogy elpusztult</w:t>
+            </w:r>
+          </w:p>
+        </w:tc>
+      </w:tr>
+      <w:tr>
+        <w:trPr>
+          <w:trHeight w:val="287"/>
+        </w:trPr>
+        <w:tc>
+          <w:tcPr>
+            <w:tcW w:w="2784" w:type="dxa"/>
+            <w:tcBorders>
+              <w:top w:val="single" w:sz="4" w:space="0" w:color="00000A"/>
+              <w:left w:val="single" w:sz="4" w:space="0" w:color="00000A"/>
+              <w:bottom w:val="single" w:sz="4" w:space="0" w:color="00000A"/>
+              <w:right w:val="single" w:sz="4" w:space="0" w:color="00000A"/>
+            </w:tcBorders>
+            <w:shd w:val="clear" w:color="auto" w:fill="auto"/>
+            <w:tcMar>
+              <w:left w:w="108" w:type="dxa"/>
+            </w:tcMar>
+          </w:tcPr>
+          <w:p>
+            <w:pPr>
+              <w:rPr>
+                <w:b/>
+              </w:rPr>
+            </w:pPr>
+            <w:r>
+              <w:rPr>
+                <w:b/>
+              </w:rPr>
+              <w:t>Alternatív forgatókönyv</w:t>
+            </w:r>
+          </w:p>
+        </w:tc>
+        <w:tc>
+          <w:tcPr>
+            <w:tcW w:w="6178" w:type="dxa"/>
+            <w:tcBorders>
+              <w:top w:val="single" w:sz="4" w:space="0" w:color="00000A"/>
+              <w:left w:val="single" w:sz="4" w:space="0" w:color="00000A"/>
+              <w:bottom w:val="single" w:sz="4" w:space="0" w:color="00000A"/>
+              <w:right w:val="single" w:sz="4" w:space="0" w:color="00000A"/>
+            </w:tcBorders>
+            <w:shd w:val="clear" w:color="auto" w:fill="auto"/>
+            <w:tcMar>
+              <w:left w:w="108" w:type="dxa"/>
+            </w:tcMar>
+          </w:tcPr>
+          <w:p>
+            <w:r>
+              <w:t>2.B.1. Ha az aszteroida vastagsága 0 akkor nem történik semmi.</w:t>
             </w:r>
           </w:p>
         </w:tc>
@@ -4852,7 +4919,7 @@
           </w:tcPr>
           <w:p>
             <w:r>
-              <w:t>Fúrás telepessel</w:t>
+              <w:t>Fúrás robottal</w:t>
             </w:r>
           </w:p>
         </w:tc>
@@ -4885,6 +4952,7 @@
               <w:rPr>
                 <w:b/>
               </w:rPr>
+              <w:lastRenderedPageBreak/>
               <w:t>Rövid leírás</w:t>
             </w:r>
           </w:p>
@@ -4908,7 +4976,7 @@
               <w:t>Egy</w:t>
             </w:r>
             <w:r>
-              <w:t xml:space="preserve"> telepessel fúruk egy aszteroidát.</w:t>
+              <w:t xml:space="preserve"> robottal fúruk egy aszteroidát.</w:t>
             </w:r>
           </w:p>
         </w:tc>
@@ -5014,7 +5082,7 @@
           </w:tcPr>
           <w:p>
             <w:r>
-              <w:t>1. Kiadjuk a parancsot, hogy a telepes fúrjon.</w:t>
+              <w:t>1. Kiadjuk a parancsot, hogy a robot fúrjon.</w:t>
             </w:r>
           </w:p>
           <w:p>
@@ -5052,7 +5120,6 @@
               <w:rPr>
                 <w:b/>
               </w:rPr>
-              <w:lastRenderedPageBreak/>
               <w:t>Alternatív forgatókönyv</w:t>
             </w:r>
           </w:p>
@@ -5145,7 +5212,7 @@
           </w:tcPr>
           <w:p>
             <w:r>
-              <w:t>Mozgás robottal</w:t>
+              <w:t>Fúrás telepessel</w:t>
             </w:r>
           </w:p>
         </w:tc>
@@ -5198,10 +5265,10 @@
           </w:tcPr>
           <w:p>
             <w:r>
-              <w:t xml:space="preserve">Mozog </w:t>
-            </w:r>
-            <w:r>
-              <w:t>egy robot.</w:t>
+              <w:t>Egy</w:t>
+            </w:r>
+            <w:r>
+              <w:t xml:space="preserve"> telepessel fúruk egy aszteroidát.</w:t>
             </w:r>
           </w:p>
         </w:tc>
@@ -5307,12 +5374,65 @@
           </w:tcPr>
           <w:p>
             <w:r>
-              <w:t>1. A robotnak kiadjuk a mozgás parancsot.</w:t>
-            </w:r>
-          </w:p>
-          <w:p>
-            <w:r>
-              <w:t>2. A robot átmegy a célaszteroidára s elmegy az eddigi aszteroidájáról.</w:t>
+              <w:t>1. Kiadjuk a parancsot, hogy a telepes fúrjon.</w:t>
+            </w:r>
+          </w:p>
+          <w:p>
+            <w:r>
+              <w:t>2. Az aszteroida kérgének vastagsága csökken 1-el.</w:t>
+            </w:r>
+          </w:p>
+        </w:tc>
+      </w:tr>
+      <w:tr>
+        <w:trPr>
+          <w:trHeight w:val="287"/>
+        </w:trPr>
+        <w:tc>
+          <w:tcPr>
+            <w:tcW w:w="2784" w:type="dxa"/>
+            <w:tcBorders>
+              <w:top w:val="single" w:sz="4" w:space="0" w:color="00000A"/>
+              <w:left w:val="single" w:sz="4" w:space="0" w:color="00000A"/>
+              <w:bottom w:val="single" w:sz="4" w:space="0" w:color="00000A"/>
+              <w:right w:val="single" w:sz="4" w:space="0" w:color="00000A"/>
+            </w:tcBorders>
+            <w:shd w:val="clear" w:color="auto" w:fill="auto"/>
+            <w:tcMar>
+              <w:left w:w="108" w:type="dxa"/>
+            </w:tcMar>
+          </w:tcPr>
+          <w:p>
+            <w:pPr>
+              <w:rPr>
+                <w:b/>
+              </w:rPr>
+            </w:pPr>
+            <w:r>
+              <w:rPr>
+                <w:b/>
+              </w:rPr>
+              <w:t>Alternatív forgatókönyv</w:t>
+            </w:r>
+          </w:p>
+        </w:tc>
+        <w:tc>
+          <w:tcPr>
+            <w:tcW w:w="6178" w:type="dxa"/>
+            <w:tcBorders>
+              <w:top w:val="single" w:sz="4" w:space="0" w:color="00000A"/>
+              <w:left w:val="single" w:sz="4" w:space="0" w:color="00000A"/>
+              <w:bottom w:val="single" w:sz="4" w:space="0" w:color="00000A"/>
+              <w:right w:val="single" w:sz="4" w:space="0" w:color="00000A"/>
+            </w:tcBorders>
+            <w:shd w:val="clear" w:color="auto" w:fill="auto"/>
+            <w:tcMar>
+              <w:left w:w="108" w:type="dxa"/>
+            </w:tcMar>
+          </w:tcPr>
+          <w:p>
+            <w:r>
+              <w:t>2.A.1. Ha az aszteroida vastagsága 0 akkor nem történik semmi.</w:t>
             </w:r>
           </w:p>
         </w:tc>
@@ -5384,7 +5504,7 @@
           </w:tcPr>
           <w:p>
             <w:r>
-              <w:t>Mozgás telepessel</w:t>
+              <w:t>Mozgás robottal</w:t>
             </w:r>
           </w:p>
         </w:tc>
@@ -5437,13 +5557,10 @@
           </w:tcPr>
           <w:p>
             <w:r>
-              <w:t>Mozog</w:t>
-            </w:r>
-            <w:r>
-              <w:t xml:space="preserve"> </w:t>
-            </w:r>
-            <w:r>
-              <w:t>egy telepes.</w:t>
+              <w:t xml:space="preserve">Mozog </w:t>
+            </w:r>
+            <w:r>
+              <w:t>egy robot.</w:t>
             </w:r>
           </w:p>
         </w:tc>
@@ -5549,12 +5666,12 @@
           </w:tcPr>
           <w:p>
             <w:r>
-              <w:t>1. A telepesnek kiadjuk a mozgás parancsot.</w:t>
-            </w:r>
-          </w:p>
-          <w:p>
-            <w:r>
-              <w:t>2. A telepes átmegy a célaszteroidára s elmegy az eddigi aszteroidájáról.</w:t>
+              <w:t>1. A robotnak kiadjuk a mozgás parancsot.</w:t>
+            </w:r>
+          </w:p>
+          <w:p>
+            <w:r>
+              <w:t>2. A robot átmegy a célaszteroidára s elmegy az eddigi aszteroidájáról.</w:t>
             </w:r>
           </w:p>
         </w:tc>
@@ -5626,7 +5743,7 @@
           </w:tcPr>
           <w:p>
             <w:r>
-              <w:t>Teleportkapu lehelyezése</w:t>
+              <w:t>Mozgás telepessel</w:t>
             </w:r>
           </w:p>
         </w:tc>
@@ -5679,10 +5796,13 @@
           </w:tcPr>
           <w:p>
             <w:r>
-              <w:t>Egy</w:t>
-            </w:r>
-            <w:r>
-              <w:t xml:space="preserve"> telepes lehelyez egy teleportkaput.</w:t>
+              <w:t>Mozog</w:t>
+            </w:r>
+            <w:r>
+              <w:t xml:space="preserve"> </w:t>
+            </w:r>
+            <w:r>
+              <w:t>egy telepes.</w:t>
             </w:r>
           </w:p>
         </w:tc>
@@ -5788,75 +5908,12 @@
           </w:tcPr>
           <w:p>
             <w:r>
-              <w:t>1. A telepesnek kiadjuk a parancsot, hogy helyezze le a teleportkaput.</w:t>
-            </w:r>
-          </w:p>
-          <w:p>
-            <w:r>
-              <w:t>2. A telepes kiveszi a teleportkaput az inventoryjából, s rárakja az aszteroidájára.</w:t>
-            </w:r>
-          </w:p>
-          <w:p>
-            <w:r>
-              <w:t>3. A teleportkapu megnézi, hogy melyik aszteroidán van a vele összekötött teleportkapu</w:t>
-            </w:r>
-          </w:p>
-          <w:p>
-            <w:r>
-              <w:t>4. A teleportkapu megmondja a két megfelelő aszteroidának, hogy mostmár szomszédosak.</w:t>
-            </w:r>
-          </w:p>
-        </w:tc>
-      </w:tr>
-      <w:tr>
-        <w:trPr>
-          <w:trHeight w:val="287"/>
-        </w:trPr>
-        <w:tc>
-          <w:tcPr>
-            <w:tcW w:w="2784" w:type="dxa"/>
-            <w:tcBorders>
-              <w:top w:val="single" w:sz="4" w:space="0" w:color="00000A"/>
-              <w:left w:val="single" w:sz="4" w:space="0" w:color="00000A"/>
-              <w:bottom w:val="single" w:sz="4" w:space="0" w:color="00000A"/>
-              <w:right w:val="single" w:sz="4" w:space="0" w:color="00000A"/>
-            </w:tcBorders>
-            <w:shd w:val="clear" w:color="auto" w:fill="auto"/>
-            <w:tcMar>
-              <w:left w:w="108" w:type="dxa"/>
-            </w:tcMar>
-          </w:tcPr>
-          <w:p>
-            <w:pPr>
-              <w:rPr>
-                <w:b/>
-              </w:rPr>
-            </w:pPr>
-            <w:r>
-              <w:rPr>
-                <w:b/>
-              </w:rPr>
-              <w:t>Alternatív forgatókönyv</w:t>
-            </w:r>
-          </w:p>
-        </w:tc>
-        <w:tc>
-          <w:tcPr>
-            <w:tcW w:w="6178" w:type="dxa"/>
-            <w:tcBorders>
-              <w:top w:val="single" w:sz="4" w:space="0" w:color="00000A"/>
-              <w:left w:val="single" w:sz="4" w:space="0" w:color="00000A"/>
-              <w:bottom w:val="single" w:sz="4" w:space="0" w:color="00000A"/>
-              <w:right w:val="single" w:sz="4" w:space="0" w:color="00000A"/>
-            </w:tcBorders>
-            <w:shd w:val="clear" w:color="auto" w:fill="auto"/>
-            <w:tcMar>
-              <w:left w:w="108" w:type="dxa"/>
-            </w:tcMar>
-          </w:tcPr>
-          <w:p>
-            <w:r>
-              <w:t>3.A.1. Ha a tleportkapu párja még nincs lehelyezve, akkor nem történik semmi.</w:t>
+              <w:t>1. A telepesnek kiadjuk a mozgás parancsot.</w:t>
+            </w:r>
+          </w:p>
+          <w:p>
+            <w:r>
+              <w:t>2. A telepes átmegy a célaszteroidára s elmegy az eddigi aszteroidájáról.</w:t>
             </w:r>
           </w:p>
         </w:tc>
@@ -5914,7 +5971,7 @@
         </w:tc>
         <w:tc>
           <w:tcPr>
-            <w:tcW w:w="6178" w:type="dxa"/>
+            <w:tcW w:w="6179" w:type="dxa"/>
             <w:tcBorders>
               <w:top w:val="single" w:sz="4" w:space="0" w:color="00000A"/>
               <w:left w:val="single" w:sz="4" w:space="0" w:color="00000A"/>
@@ -5928,7 +5985,16 @@
           </w:tcPr>
           <w:p>
             <w:r>
-              <w:t>Teleportkapu építése</w:t>
+              <w:t>Teleportkapu lehelyezése</w:t>
+            </w:r>
+            <w:r>
+              <w:t xml:space="preserve">, </w:t>
+            </w:r>
+            <w:r>
+              <w:t>pár egy másik</w:t>
+            </w:r>
+            <w:r>
+              <w:t xml:space="preserve"> aszteroidán.</w:t>
             </w:r>
           </w:p>
         </w:tc>
@@ -5967,7 +6033,7 @@
         </w:tc>
         <w:tc>
           <w:tcPr>
-            <w:tcW w:w="6178" w:type="dxa"/>
+            <w:tcW w:w="6179" w:type="dxa"/>
             <w:tcBorders>
               <w:top w:val="double" w:sz="4" w:space="0" w:color="00000A"/>
               <w:left w:val="single" w:sz="4" w:space="0" w:color="00000A"/>
@@ -5984,7 +6050,10 @@
               <w:t>Egy</w:t>
             </w:r>
             <w:r>
-              <w:t xml:space="preserve"> telepessel építünk egy teleportkaput.</w:t>
+              <w:t xml:space="preserve"> tel</w:t>
+            </w:r>
+            <w:r>
+              <w:t>epes lehelyez egy teleportkaput, úgy, hogy a kapu párja már le van helyezve egy aszteroidán.</w:t>
             </w:r>
           </w:p>
         </w:tc>
@@ -6023,7 +6092,7 @@
         </w:tc>
         <w:tc>
           <w:tcPr>
-            <w:tcW w:w="6178" w:type="dxa"/>
+            <w:tcW w:w="6179" w:type="dxa"/>
             <w:tcBorders>
               <w:top w:val="single" w:sz="4" w:space="0" w:color="00000A"/>
               <w:left w:val="single" w:sz="4" w:space="0" w:color="00000A"/>
@@ -6076,84 +6145,36 @@
         </w:tc>
         <w:tc>
           <w:tcPr>
-            <w:tcW w:w="6178" w:type="dxa"/>
-            <w:tcBorders>
-              <w:top w:val="single" w:sz="4" w:space="0" w:color="00000A"/>
-              <w:left w:val="single" w:sz="4" w:space="0" w:color="00000A"/>
-              <w:bottom w:val="single" w:sz="4" w:space="0" w:color="00000A"/>
-              <w:right w:val="single" w:sz="4" w:space="0" w:color="00000A"/>
-            </w:tcBorders>
-            <w:shd w:val="clear" w:color="auto" w:fill="auto"/>
-            <w:tcMar>
-              <w:left w:w="108" w:type="dxa"/>
-            </w:tcMar>
-          </w:tcPr>
-          <w:p>
-            <w:r>
-              <w:t>1. Kiadjuk a telepesnek a parancsot, hogy építsen meg egy teleportkaput.</w:t>
-            </w:r>
-          </w:p>
-          <w:p>
-            <w:r>
-              <w:t>2. Kivesszük a szükséges nyersanyagokat a telepes inventoryjából.</w:t>
-            </w:r>
-          </w:p>
-          <w:p>
-            <w:r>
-              <w:t>3. Hozzáadunk egy teleportkapu párt a telepes inventoryjához</w:t>
-            </w:r>
-          </w:p>
-        </w:tc>
-      </w:tr>
-      <w:tr>
-        <w:trPr>
-          <w:trHeight w:val="287"/>
-        </w:trPr>
-        <w:tc>
-          <w:tcPr>
-            <w:tcW w:w="2784" w:type="dxa"/>
-            <w:tcBorders>
-              <w:top w:val="single" w:sz="4" w:space="0" w:color="00000A"/>
-              <w:left w:val="single" w:sz="4" w:space="0" w:color="00000A"/>
-              <w:bottom w:val="single" w:sz="4" w:space="0" w:color="00000A"/>
-              <w:right w:val="single" w:sz="4" w:space="0" w:color="00000A"/>
-            </w:tcBorders>
-            <w:shd w:val="clear" w:color="auto" w:fill="auto"/>
-            <w:tcMar>
-              <w:left w:w="108" w:type="dxa"/>
-            </w:tcMar>
-          </w:tcPr>
-          <w:p>
-            <w:pPr>
-              <w:rPr>
-                <w:b/>
-              </w:rPr>
-            </w:pPr>
-            <w:r>
-              <w:rPr>
-                <w:b/>
-              </w:rPr>
-              <w:t>Alternatív forgatókönyv</w:t>
-            </w:r>
-          </w:p>
-        </w:tc>
-        <w:tc>
-          <w:tcPr>
-            <w:tcW w:w="6178" w:type="dxa"/>
-            <w:tcBorders>
-              <w:top w:val="single" w:sz="4" w:space="0" w:color="00000A"/>
-              <w:left w:val="single" w:sz="4" w:space="0" w:color="00000A"/>
-              <w:bottom w:val="single" w:sz="4" w:space="0" w:color="00000A"/>
-              <w:right w:val="single" w:sz="4" w:space="0" w:color="00000A"/>
-            </w:tcBorders>
-            <w:shd w:val="clear" w:color="auto" w:fill="auto"/>
-            <w:tcMar>
-              <w:left w:w="108" w:type="dxa"/>
-            </w:tcMar>
-          </w:tcPr>
-          <w:p>
-            <w:r>
-              <w:t>2.A.1. Ha a telepsnek nincsenek meg a megfelelő nyersanyagai akkor nem történik semmi.</w:t>
+            <w:tcW w:w="6179" w:type="dxa"/>
+            <w:tcBorders>
+              <w:top w:val="single" w:sz="4" w:space="0" w:color="00000A"/>
+              <w:left w:val="single" w:sz="4" w:space="0" w:color="00000A"/>
+              <w:bottom w:val="single" w:sz="4" w:space="0" w:color="00000A"/>
+              <w:right w:val="single" w:sz="4" w:space="0" w:color="00000A"/>
+            </w:tcBorders>
+            <w:shd w:val="clear" w:color="auto" w:fill="auto"/>
+            <w:tcMar>
+              <w:left w:w="108" w:type="dxa"/>
+            </w:tcMar>
+          </w:tcPr>
+          <w:p>
+            <w:r>
+              <w:t>1. A telepesnek kiadjuk a parancsot, hogy helyezze le a teleportkaput.</w:t>
+            </w:r>
+          </w:p>
+          <w:p>
+            <w:r>
+              <w:t>2. A telepes kiveszi a teleportkaput az inventoryjából, s rárakja az aszteroidájára.</w:t>
+            </w:r>
+          </w:p>
+          <w:p>
+            <w:r>
+              <w:t>3. A teleportkapu megnézi, hogy melyik aszteroidán van a vele összekötött teleportkapu</w:t>
+            </w:r>
+          </w:p>
+          <w:p>
+            <w:r>
+              <w:t>4. A teleportkapu megmondja a két megfelelő aszteroidának, hogy mostmár szomszédosak.</w:t>
             </w:r>
           </w:p>
         </w:tc>
@@ -6211,7 +6232,7 @@
         </w:tc>
         <w:tc>
           <w:tcPr>
-            <w:tcW w:w="6178" w:type="dxa"/>
+            <w:tcW w:w="6179" w:type="dxa"/>
             <w:tcBorders>
               <w:top w:val="single" w:sz="4" w:space="0" w:color="00000A"/>
               <w:left w:val="single" w:sz="4" w:space="0" w:color="00000A"/>
@@ -6225,7 +6246,10 @@
           </w:tcPr>
           <w:p>
             <w:r>
-              <w:t>Bázis építése</w:t>
+              <w:t xml:space="preserve">Teleportkapu lehelyezése, </w:t>
+            </w:r>
+            <w:r>
+              <w:t>pár a telepes inventoryjában.</w:t>
             </w:r>
           </w:p>
         </w:tc>
@@ -6264,7 +6288,7 @@
         </w:tc>
         <w:tc>
           <w:tcPr>
-            <w:tcW w:w="6178" w:type="dxa"/>
+            <w:tcW w:w="6179" w:type="dxa"/>
             <w:tcBorders>
               <w:top w:val="double" w:sz="4" w:space="0" w:color="00000A"/>
               <w:left w:val="single" w:sz="4" w:space="0" w:color="00000A"/>
@@ -6278,10 +6302,10 @@
           </w:tcPr>
           <w:p>
             <w:r>
-              <w:t>Egy</w:t>
-            </w:r>
-            <w:r>
-              <w:t xml:space="preserve"> telepessel építünk egy bázist.</w:t>
+              <w:t>Egy tel</w:t>
+            </w:r>
+            <w:r>
+              <w:t>epes lehelyez egy teleportkaput, úgy hogy a párja még a telepes hátizsákjában van.</w:t>
             </w:r>
           </w:p>
         </w:tc>
@@ -6314,13 +6338,14 @@
               <w:rPr>
                 <w:b/>
               </w:rPr>
+              <w:lastRenderedPageBreak/>
               <w:t>Aktorok</w:t>
             </w:r>
           </w:p>
         </w:tc>
         <w:tc>
           <w:tcPr>
-            <w:tcW w:w="6178" w:type="dxa"/>
+            <w:tcW w:w="6179" w:type="dxa"/>
             <w:tcBorders>
               <w:top w:val="single" w:sz="4" w:space="0" w:color="00000A"/>
               <w:left w:val="single" w:sz="4" w:space="0" w:color="00000A"/>
@@ -6367,104 +6392,32 @@
               <w:rPr>
                 <w:b/>
               </w:rPr>
-              <w:lastRenderedPageBreak/>
               <w:t>Forgatókönyv</w:t>
             </w:r>
           </w:p>
         </w:tc>
         <w:tc>
           <w:tcPr>
-            <w:tcW w:w="6178" w:type="dxa"/>
-            <w:tcBorders>
-              <w:top w:val="single" w:sz="4" w:space="0" w:color="00000A"/>
-              <w:left w:val="single" w:sz="4" w:space="0" w:color="00000A"/>
-              <w:bottom w:val="single" w:sz="4" w:space="0" w:color="00000A"/>
-              <w:right w:val="single" w:sz="4" w:space="0" w:color="00000A"/>
-            </w:tcBorders>
-            <w:shd w:val="clear" w:color="auto" w:fill="auto"/>
-            <w:tcMar>
-              <w:left w:w="108" w:type="dxa"/>
-            </w:tcMar>
-          </w:tcPr>
-          <w:p>
-            <w:r>
-              <w:t xml:space="preserve">1. </w:t>
-            </w:r>
-            <w:r>
-              <w:t>K</w:t>
-            </w:r>
-            <w:bookmarkStart w:id="0" w:name="_GoBack"/>
-            <w:bookmarkEnd w:id="0"/>
-            <w:r>
-              <w:t>iadjuk a telepesnek egy parancsot, hogy építsen meg egy bázist.</w:t>
-            </w:r>
-          </w:p>
-          <w:p>
-            <w:r>
-              <w:t>2. Kivesszük a szükséges nyersanyagokat a telepes inventoryjából.</w:t>
-            </w:r>
-          </w:p>
-          <w:p>
-            <w:r>
-              <w:t>3. Ráhelyezünk a telepes aszteroidájára egy bázist.</w:t>
-            </w:r>
-          </w:p>
-          <w:p>
-            <w:r>
-              <w:t>4. Szólonk a ame osztálynak, hogy a játékos megnyerte a játékot.</w:t>
-            </w:r>
-          </w:p>
-        </w:tc>
-      </w:tr>
-      <w:tr>
-        <w:trPr>
-          <w:trHeight w:val="287"/>
-        </w:trPr>
-        <w:tc>
-          <w:tcPr>
-            <w:tcW w:w="2784" w:type="dxa"/>
-            <w:tcBorders>
-              <w:top w:val="single" w:sz="4" w:space="0" w:color="00000A"/>
-              <w:left w:val="single" w:sz="4" w:space="0" w:color="00000A"/>
-              <w:bottom w:val="single" w:sz="4" w:space="0" w:color="00000A"/>
-              <w:right w:val="single" w:sz="4" w:space="0" w:color="00000A"/>
-            </w:tcBorders>
-            <w:shd w:val="clear" w:color="auto" w:fill="auto"/>
-            <w:tcMar>
-              <w:left w:w="108" w:type="dxa"/>
-            </w:tcMar>
-          </w:tcPr>
-          <w:p>
-            <w:pPr>
-              <w:rPr>
-                <w:b/>
-              </w:rPr>
-            </w:pPr>
-            <w:r>
-              <w:rPr>
-                <w:b/>
-              </w:rPr>
-              <w:t>Alternatív forgatókönyv</w:t>
-            </w:r>
-          </w:p>
-        </w:tc>
-        <w:tc>
-          <w:tcPr>
-            <w:tcW w:w="6178" w:type="dxa"/>
-            <w:tcBorders>
-              <w:top w:val="single" w:sz="4" w:space="0" w:color="00000A"/>
-              <w:left w:val="single" w:sz="4" w:space="0" w:color="00000A"/>
-              <w:bottom w:val="single" w:sz="4" w:space="0" w:color="00000A"/>
-              <w:right w:val="single" w:sz="4" w:space="0" w:color="00000A"/>
-            </w:tcBorders>
-            <w:shd w:val="clear" w:color="auto" w:fill="auto"/>
-            <w:tcMar>
-              <w:left w:w="108" w:type="dxa"/>
-            </w:tcMar>
-          </w:tcPr>
-          <w:p>
-            <w:r>
-              <w:t>2.A.1. Ha a telepesnek nincsenek meg a megfelelő nyersanyagai akkor nem történik semmi.</w:t>
+            <w:tcW w:w="6179" w:type="dxa"/>
+            <w:tcBorders>
+              <w:top w:val="single" w:sz="4" w:space="0" w:color="00000A"/>
+              <w:left w:val="single" w:sz="4" w:space="0" w:color="00000A"/>
+              <w:bottom w:val="single" w:sz="4" w:space="0" w:color="00000A"/>
+              <w:right w:val="single" w:sz="4" w:space="0" w:color="00000A"/>
+            </w:tcBorders>
+            <w:shd w:val="clear" w:color="auto" w:fill="auto"/>
+            <w:tcMar>
+              <w:left w:w="108" w:type="dxa"/>
+            </w:tcMar>
+          </w:tcPr>
+          <w:p>
+            <w:r>
+              <w:t>1. A telepesnek kiadjuk a parancsot, hogy helyezze le a teleportkaput.</w:t>
+            </w:r>
+          </w:p>
+          <w:p>
+            <w:r>
+              <w:t>2. A telepes kiveszi a teleportkaput az inventoryjából, s rárakja az aszteroidájára.</w:t>
             </w:r>
           </w:p>
         </w:tc>
@@ -6522,7 +6475,7 @@
         </w:tc>
         <w:tc>
           <w:tcPr>
-            <w:tcW w:w="6178" w:type="dxa"/>
+            <w:tcW w:w="6179" w:type="dxa"/>
             <w:tcBorders>
               <w:top w:val="single" w:sz="4" w:space="0" w:color="00000A"/>
               <w:left w:val="single" w:sz="4" w:space="0" w:color="00000A"/>
@@ -6536,6 +6489,867 @@
           </w:tcPr>
           <w:p>
             <w:r>
+              <w:t xml:space="preserve">Teleportkapu lehelyezése, </w:t>
+            </w:r>
+            <w:r>
+              <w:t>pár már elpusztult.</w:t>
+            </w:r>
+          </w:p>
+        </w:tc>
+      </w:tr>
+      <w:tr>
+        <w:trPr>
+          <w:trHeight w:val="257"/>
+        </w:trPr>
+        <w:tc>
+          <w:tcPr>
+            <w:tcW w:w="2784" w:type="dxa"/>
+            <w:tcBorders>
+              <w:top w:val="double" w:sz="4" w:space="0" w:color="00000A"/>
+              <w:left w:val="single" w:sz="4" w:space="0" w:color="00000A"/>
+              <w:bottom w:val="single" w:sz="4" w:space="0" w:color="00000A"/>
+              <w:right w:val="single" w:sz="4" w:space="0" w:color="00000A"/>
+            </w:tcBorders>
+            <w:shd w:val="clear" w:color="auto" w:fill="auto"/>
+            <w:tcMar>
+              <w:left w:w="108" w:type="dxa"/>
+            </w:tcMar>
+          </w:tcPr>
+          <w:p>
+            <w:pPr>
+              <w:rPr>
+                <w:b/>
+              </w:rPr>
+            </w:pPr>
+            <w:r>
+              <w:rPr>
+                <w:b/>
+              </w:rPr>
+              <w:t>Rövid leírás</w:t>
+            </w:r>
+          </w:p>
+        </w:tc>
+        <w:tc>
+          <w:tcPr>
+            <w:tcW w:w="6179" w:type="dxa"/>
+            <w:tcBorders>
+              <w:top w:val="double" w:sz="4" w:space="0" w:color="00000A"/>
+              <w:left w:val="single" w:sz="4" w:space="0" w:color="00000A"/>
+              <w:bottom w:val="single" w:sz="4" w:space="0" w:color="00000A"/>
+              <w:right w:val="single" w:sz="4" w:space="0" w:color="00000A"/>
+            </w:tcBorders>
+            <w:shd w:val="clear" w:color="auto" w:fill="auto"/>
+            <w:tcMar>
+              <w:left w:w="108" w:type="dxa"/>
+            </w:tcMar>
+          </w:tcPr>
+          <w:p>
+            <w:r>
+              <w:t>Egy tel</w:t>
+            </w:r>
+            <w:r>
+              <w:t>epes lehelyez egy teleportkaput, úgy hogy a teleportkapu párja már elpusztult.</w:t>
+            </w:r>
+          </w:p>
+        </w:tc>
+      </w:tr>
+      <w:tr>
+        <w:trPr>
+          <w:trHeight w:val="272"/>
+        </w:trPr>
+        <w:tc>
+          <w:tcPr>
+            <w:tcW w:w="2784" w:type="dxa"/>
+            <w:tcBorders>
+              <w:top w:val="single" w:sz="4" w:space="0" w:color="00000A"/>
+              <w:left w:val="single" w:sz="4" w:space="0" w:color="00000A"/>
+              <w:bottom w:val="single" w:sz="4" w:space="0" w:color="00000A"/>
+              <w:right w:val="single" w:sz="4" w:space="0" w:color="00000A"/>
+            </w:tcBorders>
+            <w:shd w:val="clear" w:color="auto" w:fill="auto"/>
+            <w:tcMar>
+              <w:left w:w="108" w:type="dxa"/>
+            </w:tcMar>
+          </w:tcPr>
+          <w:p>
+            <w:pPr>
+              <w:rPr>
+                <w:b/>
+              </w:rPr>
+            </w:pPr>
+            <w:r>
+              <w:rPr>
+                <w:b/>
+              </w:rPr>
+              <w:t>Aktorok</w:t>
+            </w:r>
+          </w:p>
+        </w:tc>
+        <w:tc>
+          <w:tcPr>
+            <w:tcW w:w="6179" w:type="dxa"/>
+            <w:tcBorders>
+              <w:top w:val="single" w:sz="4" w:space="0" w:color="00000A"/>
+              <w:left w:val="single" w:sz="4" w:space="0" w:color="00000A"/>
+              <w:bottom w:val="single" w:sz="4" w:space="0" w:color="00000A"/>
+              <w:right w:val="single" w:sz="4" w:space="0" w:color="00000A"/>
+            </w:tcBorders>
+            <w:shd w:val="clear" w:color="auto" w:fill="auto"/>
+            <w:tcMar>
+              <w:left w:w="108" w:type="dxa"/>
+            </w:tcMar>
+          </w:tcPr>
+          <w:p>
+            <w:r>
+              <w:t>Felhasználó</w:t>
+            </w:r>
+          </w:p>
+        </w:tc>
+      </w:tr>
+      <w:tr>
+        <w:trPr>
+          <w:trHeight w:val="287"/>
+        </w:trPr>
+        <w:tc>
+          <w:tcPr>
+            <w:tcW w:w="2784" w:type="dxa"/>
+            <w:tcBorders>
+              <w:top w:val="single" w:sz="4" w:space="0" w:color="00000A"/>
+              <w:left w:val="single" w:sz="4" w:space="0" w:color="00000A"/>
+              <w:bottom w:val="single" w:sz="4" w:space="0" w:color="00000A"/>
+              <w:right w:val="single" w:sz="4" w:space="0" w:color="00000A"/>
+            </w:tcBorders>
+            <w:shd w:val="clear" w:color="auto" w:fill="auto"/>
+            <w:tcMar>
+              <w:left w:w="108" w:type="dxa"/>
+            </w:tcMar>
+          </w:tcPr>
+          <w:p>
+            <w:pPr>
+              <w:rPr>
+                <w:b/>
+              </w:rPr>
+            </w:pPr>
+            <w:r>
+              <w:rPr>
+                <w:b/>
+              </w:rPr>
+              <w:t>Forgatókönyv</w:t>
+            </w:r>
+          </w:p>
+        </w:tc>
+        <w:tc>
+          <w:tcPr>
+            <w:tcW w:w="6179" w:type="dxa"/>
+            <w:tcBorders>
+              <w:top w:val="single" w:sz="4" w:space="0" w:color="00000A"/>
+              <w:left w:val="single" w:sz="4" w:space="0" w:color="00000A"/>
+              <w:bottom w:val="single" w:sz="4" w:space="0" w:color="00000A"/>
+              <w:right w:val="single" w:sz="4" w:space="0" w:color="00000A"/>
+            </w:tcBorders>
+            <w:shd w:val="clear" w:color="auto" w:fill="auto"/>
+            <w:tcMar>
+              <w:left w:w="108" w:type="dxa"/>
+            </w:tcMar>
+          </w:tcPr>
+          <w:p>
+            <w:r>
+              <w:t>1. A telepesnek kiadjuk a parancsot, hogy helyezze le a teleportkaput.</w:t>
+            </w:r>
+          </w:p>
+          <w:p>
+            <w:r>
+              <w:t>2. A telepes kiveszi a teleportkaput az inventoryjából, s rárakja az aszteroidájára.</w:t>
+            </w:r>
+            <w:bookmarkStart w:id="0" w:name="_GoBack"/>
+            <w:bookmarkEnd w:id="0"/>
+          </w:p>
+        </w:tc>
+      </w:tr>
+    </w:tbl>
+    <w:p/>
+    <w:tbl>
+      <w:tblPr>
+        <w:tblW w:w="8963" w:type="dxa"/>
+        <w:tblBorders>
+          <w:top w:val="single" w:sz="4" w:space="0" w:color="00000A"/>
+          <w:left w:val="single" w:sz="4" w:space="0" w:color="00000A"/>
+          <w:bottom w:val="double" w:sz="4" w:space="0" w:color="00000A"/>
+          <w:right w:val="single" w:sz="4" w:space="0" w:color="00000A"/>
+          <w:insideH w:val="double" w:sz="4" w:space="0" w:color="00000A"/>
+          <w:insideV w:val="single" w:sz="4" w:space="0" w:color="00000A"/>
+        </w:tblBorders>
+        <w:tblLook w:val="01E0" w:firstRow="1" w:lastRow="1" w:firstColumn="1" w:lastColumn="1" w:noHBand="0" w:noVBand="0"/>
+      </w:tblPr>
+      <w:tblGrid>
+        <w:gridCol w:w="2784"/>
+        <w:gridCol w:w="6179"/>
+      </w:tblGrid>
+      <w:tr>
+        <w:trPr>
+          <w:trHeight w:val="272"/>
+        </w:trPr>
+        <w:tc>
+          <w:tcPr>
+            <w:tcW w:w="2784" w:type="dxa"/>
+            <w:tcBorders>
+              <w:top w:val="single" w:sz="4" w:space="0" w:color="00000A"/>
+              <w:left w:val="single" w:sz="4" w:space="0" w:color="00000A"/>
+              <w:bottom w:val="double" w:sz="4" w:space="0" w:color="00000A"/>
+              <w:right w:val="single" w:sz="4" w:space="0" w:color="00000A"/>
+            </w:tcBorders>
+            <w:shd w:val="clear" w:color="auto" w:fill="auto"/>
+            <w:tcMar>
+              <w:left w:w="108" w:type="dxa"/>
+            </w:tcMar>
+          </w:tcPr>
+          <w:p>
+            <w:pPr>
+              <w:rPr>
+                <w:b/>
+              </w:rPr>
+            </w:pPr>
+            <w:r>
+              <w:rPr>
+                <w:b/>
+              </w:rPr>
+              <w:t>Use-case neve</w:t>
+            </w:r>
+          </w:p>
+        </w:tc>
+        <w:tc>
+          <w:tcPr>
+            <w:tcW w:w="6178" w:type="dxa"/>
+            <w:tcBorders>
+              <w:top w:val="single" w:sz="4" w:space="0" w:color="00000A"/>
+              <w:left w:val="single" w:sz="4" w:space="0" w:color="00000A"/>
+              <w:bottom w:val="double" w:sz="4" w:space="0" w:color="00000A"/>
+              <w:right w:val="single" w:sz="4" w:space="0" w:color="00000A"/>
+            </w:tcBorders>
+            <w:shd w:val="clear" w:color="auto" w:fill="auto"/>
+            <w:tcMar>
+              <w:left w:w="108" w:type="dxa"/>
+            </w:tcMar>
+          </w:tcPr>
+          <w:p>
+            <w:r>
+              <w:t>Teleportkapu építése</w:t>
+            </w:r>
+          </w:p>
+        </w:tc>
+      </w:tr>
+      <w:tr>
+        <w:trPr>
+          <w:trHeight w:val="257"/>
+        </w:trPr>
+        <w:tc>
+          <w:tcPr>
+            <w:tcW w:w="2784" w:type="dxa"/>
+            <w:tcBorders>
+              <w:top w:val="double" w:sz="4" w:space="0" w:color="00000A"/>
+              <w:left w:val="single" w:sz="4" w:space="0" w:color="00000A"/>
+              <w:bottom w:val="single" w:sz="4" w:space="0" w:color="00000A"/>
+              <w:right w:val="single" w:sz="4" w:space="0" w:color="00000A"/>
+            </w:tcBorders>
+            <w:shd w:val="clear" w:color="auto" w:fill="auto"/>
+            <w:tcMar>
+              <w:left w:w="108" w:type="dxa"/>
+            </w:tcMar>
+          </w:tcPr>
+          <w:p>
+            <w:pPr>
+              <w:rPr>
+                <w:b/>
+              </w:rPr>
+            </w:pPr>
+            <w:r>
+              <w:rPr>
+                <w:b/>
+              </w:rPr>
+              <w:t>Rövid leírás</w:t>
+            </w:r>
+          </w:p>
+        </w:tc>
+        <w:tc>
+          <w:tcPr>
+            <w:tcW w:w="6178" w:type="dxa"/>
+            <w:tcBorders>
+              <w:top w:val="double" w:sz="4" w:space="0" w:color="00000A"/>
+              <w:left w:val="single" w:sz="4" w:space="0" w:color="00000A"/>
+              <w:bottom w:val="single" w:sz="4" w:space="0" w:color="00000A"/>
+              <w:right w:val="single" w:sz="4" w:space="0" w:color="00000A"/>
+            </w:tcBorders>
+            <w:shd w:val="clear" w:color="auto" w:fill="auto"/>
+            <w:tcMar>
+              <w:left w:w="108" w:type="dxa"/>
+            </w:tcMar>
+          </w:tcPr>
+          <w:p>
+            <w:r>
+              <w:t>Egy</w:t>
+            </w:r>
+            <w:r>
+              <w:t xml:space="preserve"> telepessel építünk egy teleportkaput.</w:t>
+            </w:r>
+          </w:p>
+        </w:tc>
+      </w:tr>
+      <w:tr>
+        <w:trPr>
+          <w:trHeight w:val="272"/>
+        </w:trPr>
+        <w:tc>
+          <w:tcPr>
+            <w:tcW w:w="2784" w:type="dxa"/>
+            <w:tcBorders>
+              <w:top w:val="single" w:sz="4" w:space="0" w:color="00000A"/>
+              <w:left w:val="single" w:sz="4" w:space="0" w:color="00000A"/>
+              <w:bottom w:val="single" w:sz="4" w:space="0" w:color="00000A"/>
+              <w:right w:val="single" w:sz="4" w:space="0" w:color="00000A"/>
+            </w:tcBorders>
+            <w:shd w:val="clear" w:color="auto" w:fill="auto"/>
+            <w:tcMar>
+              <w:left w:w="108" w:type="dxa"/>
+            </w:tcMar>
+          </w:tcPr>
+          <w:p>
+            <w:pPr>
+              <w:rPr>
+                <w:b/>
+              </w:rPr>
+            </w:pPr>
+            <w:r>
+              <w:rPr>
+                <w:b/>
+              </w:rPr>
+              <w:t>Aktorok</w:t>
+            </w:r>
+          </w:p>
+        </w:tc>
+        <w:tc>
+          <w:tcPr>
+            <w:tcW w:w="6178" w:type="dxa"/>
+            <w:tcBorders>
+              <w:top w:val="single" w:sz="4" w:space="0" w:color="00000A"/>
+              <w:left w:val="single" w:sz="4" w:space="0" w:color="00000A"/>
+              <w:bottom w:val="single" w:sz="4" w:space="0" w:color="00000A"/>
+              <w:right w:val="single" w:sz="4" w:space="0" w:color="00000A"/>
+            </w:tcBorders>
+            <w:shd w:val="clear" w:color="auto" w:fill="auto"/>
+            <w:tcMar>
+              <w:left w:w="108" w:type="dxa"/>
+            </w:tcMar>
+          </w:tcPr>
+          <w:p>
+            <w:r>
+              <w:t>Felhasználó</w:t>
+            </w:r>
+          </w:p>
+        </w:tc>
+      </w:tr>
+      <w:tr>
+        <w:trPr>
+          <w:trHeight w:val="287"/>
+        </w:trPr>
+        <w:tc>
+          <w:tcPr>
+            <w:tcW w:w="2784" w:type="dxa"/>
+            <w:tcBorders>
+              <w:top w:val="single" w:sz="4" w:space="0" w:color="00000A"/>
+              <w:left w:val="single" w:sz="4" w:space="0" w:color="00000A"/>
+              <w:bottom w:val="single" w:sz="4" w:space="0" w:color="00000A"/>
+              <w:right w:val="single" w:sz="4" w:space="0" w:color="00000A"/>
+            </w:tcBorders>
+            <w:shd w:val="clear" w:color="auto" w:fill="auto"/>
+            <w:tcMar>
+              <w:left w:w="108" w:type="dxa"/>
+            </w:tcMar>
+          </w:tcPr>
+          <w:p>
+            <w:pPr>
+              <w:rPr>
+                <w:b/>
+              </w:rPr>
+            </w:pPr>
+            <w:r>
+              <w:rPr>
+                <w:b/>
+              </w:rPr>
+              <w:t>Forgatókönyv</w:t>
+            </w:r>
+          </w:p>
+        </w:tc>
+        <w:tc>
+          <w:tcPr>
+            <w:tcW w:w="6178" w:type="dxa"/>
+            <w:tcBorders>
+              <w:top w:val="single" w:sz="4" w:space="0" w:color="00000A"/>
+              <w:left w:val="single" w:sz="4" w:space="0" w:color="00000A"/>
+              <w:bottom w:val="single" w:sz="4" w:space="0" w:color="00000A"/>
+              <w:right w:val="single" w:sz="4" w:space="0" w:color="00000A"/>
+            </w:tcBorders>
+            <w:shd w:val="clear" w:color="auto" w:fill="auto"/>
+            <w:tcMar>
+              <w:left w:w="108" w:type="dxa"/>
+            </w:tcMar>
+          </w:tcPr>
+          <w:p>
+            <w:r>
+              <w:t>1. Kiadjuk a telepesnek a parancsot, hogy építsen meg egy teleportkaput.</w:t>
+            </w:r>
+          </w:p>
+          <w:p>
+            <w:r>
+              <w:t>2. Kivesszük a szükséges nyersanyagokat a telepes inventoryjából.</w:t>
+            </w:r>
+          </w:p>
+          <w:p>
+            <w:r>
+              <w:t>3. Hozzáadunk egy teleportkapu párt a telepes inventoryjához</w:t>
+            </w:r>
+          </w:p>
+        </w:tc>
+      </w:tr>
+      <w:tr>
+        <w:trPr>
+          <w:trHeight w:val="287"/>
+        </w:trPr>
+        <w:tc>
+          <w:tcPr>
+            <w:tcW w:w="2784" w:type="dxa"/>
+            <w:tcBorders>
+              <w:top w:val="single" w:sz="4" w:space="0" w:color="00000A"/>
+              <w:left w:val="single" w:sz="4" w:space="0" w:color="00000A"/>
+              <w:bottom w:val="single" w:sz="4" w:space="0" w:color="00000A"/>
+              <w:right w:val="single" w:sz="4" w:space="0" w:color="00000A"/>
+            </w:tcBorders>
+            <w:shd w:val="clear" w:color="auto" w:fill="auto"/>
+            <w:tcMar>
+              <w:left w:w="108" w:type="dxa"/>
+            </w:tcMar>
+          </w:tcPr>
+          <w:p>
+            <w:pPr>
+              <w:rPr>
+                <w:b/>
+              </w:rPr>
+            </w:pPr>
+            <w:r>
+              <w:rPr>
+                <w:b/>
+              </w:rPr>
+              <w:t>Alternatív forgatókönyv</w:t>
+            </w:r>
+          </w:p>
+        </w:tc>
+        <w:tc>
+          <w:tcPr>
+            <w:tcW w:w="6178" w:type="dxa"/>
+            <w:tcBorders>
+              <w:top w:val="single" w:sz="4" w:space="0" w:color="00000A"/>
+              <w:left w:val="single" w:sz="4" w:space="0" w:color="00000A"/>
+              <w:bottom w:val="single" w:sz="4" w:space="0" w:color="00000A"/>
+              <w:right w:val="single" w:sz="4" w:space="0" w:color="00000A"/>
+            </w:tcBorders>
+            <w:shd w:val="clear" w:color="auto" w:fill="auto"/>
+            <w:tcMar>
+              <w:left w:w="108" w:type="dxa"/>
+            </w:tcMar>
+          </w:tcPr>
+          <w:p>
+            <w:r>
+              <w:t>2.A.1. Ha a telepsnek nincsenek meg a megfelelő nyersanyagai akkor nem történik semmi.</w:t>
+            </w:r>
+          </w:p>
+        </w:tc>
+      </w:tr>
+    </w:tbl>
+    <w:p/>
+    <w:tbl>
+      <w:tblPr>
+        <w:tblW w:w="8963" w:type="dxa"/>
+        <w:tblBorders>
+          <w:top w:val="single" w:sz="4" w:space="0" w:color="00000A"/>
+          <w:left w:val="single" w:sz="4" w:space="0" w:color="00000A"/>
+          <w:bottom w:val="double" w:sz="4" w:space="0" w:color="00000A"/>
+          <w:right w:val="single" w:sz="4" w:space="0" w:color="00000A"/>
+          <w:insideH w:val="double" w:sz="4" w:space="0" w:color="00000A"/>
+          <w:insideV w:val="single" w:sz="4" w:space="0" w:color="00000A"/>
+        </w:tblBorders>
+        <w:tblLook w:val="01E0" w:firstRow="1" w:lastRow="1" w:firstColumn="1" w:lastColumn="1" w:noHBand="0" w:noVBand="0"/>
+      </w:tblPr>
+      <w:tblGrid>
+        <w:gridCol w:w="2784"/>
+        <w:gridCol w:w="6179"/>
+      </w:tblGrid>
+      <w:tr>
+        <w:trPr>
+          <w:trHeight w:val="272"/>
+        </w:trPr>
+        <w:tc>
+          <w:tcPr>
+            <w:tcW w:w="2784" w:type="dxa"/>
+            <w:tcBorders>
+              <w:top w:val="single" w:sz="4" w:space="0" w:color="00000A"/>
+              <w:left w:val="single" w:sz="4" w:space="0" w:color="00000A"/>
+              <w:bottom w:val="double" w:sz="4" w:space="0" w:color="00000A"/>
+              <w:right w:val="single" w:sz="4" w:space="0" w:color="00000A"/>
+            </w:tcBorders>
+            <w:shd w:val="clear" w:color="auto" w:fill="auto"/>
+            <w:tcMar>
+              <w:left w:w="108" w:type="dxa"/>
+            </w:tcMar>
+          </w:tcPr>
+          <w:p>
+            <w:pPr>
+              <w:rPr>
+                <w:b/>
+              </w:rPr>
+            </w:pPr>
+            <w:r>
+              <w:rPr>
+                <w:b/>
+              </w:rPr>
+              <w:t>Use-case neve</w:t>
+            </w:r>
+          </w:p>
+        </w:tc>
+        <w:tc>
+          <w:tcPr>
+            <w:tcW w:w="6178" w:type="dxa"/>
+            <w:tcBorders>
+              <w:top w:val="single" w:sz="4" w:space="0" w:color="00000A"/>
+              <w:left w:val="single" w:sz="4" w:space="0" w:color="00000A"/>
+              <w:bottom w:val="double" w:sz="4" w:space="0" w:color="00000A"/>
+              <w:right w:val="single" w:sz="4" w:space="0" w:color="00000A"/>
+            </w:tcBorders>
+            <w:shd w:val="clear" w:color="auto" w:fill="auto"/>
+            <w:tcMar>
+              <w:left w:w="108" w:type="dxa"/>
+            </w:tcMar>
+          </w:tcPr>
+          <w:p>
+            <w:r>
+              <w:t>Bázis építése</w:t>
+            </w:r>
+          </w:p>
+        </w:tc>
+      </w:tr>
+      <w:tr>
+        <w:trPr>
+          <w:trHeight w:val="257"/>
+        </w:trPr>
+        <w:tc>
+          <w:tcPr>
+            <w:tcW w:w="2784" w:type="dxa"/>
+            <w:tcBorders>
+              <w:top w:val="double" w:sz="4" w:space="0" w:color="00000A"/>
+              <w:left w:val="single" w:sz="4" w:space="0" w:color="00000A"/>
+              <w:bottom w:val="single" w:sz="4" w:space="0" w:color="00000A"/>
+              <w:right w:val="single" w:sz="4" w:space="0" w:color="00000A"/>
+            </w:tcBorders>
+            <w:shd w:val="clear" w:color="auto" w:fill="auto"/>
+            <w:tcMar>
+              <w:left w:w="108" w:type="dxa"/>
+            </w:tcMar>
+          </w:tcPr>
+          <w:p>
+            <w:pPr>
+              <w:rPr>
+                <w:b/>
+              </w:rPr>
+            </w:pPr>
+            <w:r>
+              <w:rPr>
+                <w:b/>
+              </w:rPr>
+              <w:t>Rövid leírás</w:t>
+            </w:r>
+          </w:p>
+        </w:tc>
+        <w:tc>
+          <w:tcPr>
+            <w:tcW w:w="6178" w:type="dxa"/>
+            <w:tcBorders>
+              <w:top w:val="double" w:sz="4" w:space="0" w:color="00000A"/>
+              <w:left w:val="single" w:sz="4" w:space="0" w:color="00000A"/>
+              <w:bottom w:val="single" w:sz="4" w:space="0" w:color="00000A"/>
+              <w:right w:val="single" w:sz="4" w:space="0" w:color="00000A"/>
+            </w:tcBorders>
+            <w:shd w:val="clear" w:color="auto" w:fill="auto"/>
+            <w:tcMar>
+              <w:left w:w="108" w:type="dxa"/>
+            </w:tcMar>
+          </w:tcPr>
+          <w:p>
+            <w:r>
+              <w:t>Egy</w:t>
+            </w:r>
+            <w:r>
+              <w:t xml:space="preserve"> telepessel építünk egy bázist.</w:t>
+            </w:r>
+          </w:p>
+        </w:tc>
+      </w:tr>
+      <w:tr>
+        <w:trPr>
+          <w:trHeight w:val="272"/>
+        </w:trPr>
+        <w:tc>
+          <w:tcPr>
+            <w:tcW w:w="2784" w:type="dxa"/>
+            <w:tcBorders>
+              <w:top w:val="single" w:sz="4" w:space="0" w:color="00000A"/>
+              <w:left w:val="single" w:sz="4" w:space="0" w:color="00000A"/>
+              <w:bottom w:val="single" w:sz="4" w:space="0" w:color="00000A"/>
+              <w:right w:val="single" w:sz="4" w:space="0" w:color="00000A"/>
+            </w:tcBorders>
+            <w:shd w:val="clear" w:color="auto" w:fill="auto"/>
+            <w:tcMar>
+              <w:left w:w="108" w:type="dxa"/>
+            </w:tcMar>
+          </w:tcPr>
+          <w:p>
+            <w:pPr>
+              <w:rPr>
+                <w:b/>
+              </w:rPr>
+            </w:pPr>
+            <w:r>
+              <w:rPr>
+                <w:b/>
+              </w:rPr>
+              <w:t>Aktorok</w:t>
+            </w:r>
+          </w:p>
+        </w:tc>
+        <w:tc>
+          <w:tcPr>
+            <w:tcW w:w="6178" w:type="dxa"/>
+            <w:tcBorders>
+              <w:top w:val="single" w:sz="4" w:space="0" w:color="00000A"/>
+              <w:left w:val="single" w:sz="4" w:space="0" w:color="00000A"/>
+              <w:bottom w:val="single" w:sz="4" w:space="0" w:color="00000A"/>
+              <w:right w:val="single" w:sz="4" w:space="0" w:color="00000A"/>
+            </w:tcBorders>
+            <w:shd w:val="clear" w:color="auto" w:fill="auto"/>
+            <w:tcMar>
+              <w:left w:w="108" w:type="dxa"/>
+            </w:tcMar>
+          </w:tcPr>
+          <w:p>
+            <w:r>
+              <w:t>Felhasználó</w:t>
+            </w:r>
+          </w:p>
+        </w:tc>
+      </w:tr>
+      <w:tr>
+        <w:trPr>
+          <w:trHeight w:val="287"/>
+        </w:trPr>
+        <w:tc>
+          <w:tcPr>
+            <w:tcW w:w="2784" w:type="dxa"/>
+            <w:tcBorders>
+              <w:top w:val="single" w:sz="4" w:space="0" w:color="00000A"/>
+              <w:left w:val="single" w:sz="4" w:space="0" w:color="00000A"/>
+              <w:bottom w:val="single" w:sz="4" w:space="0" w:color="00000A"/>
+              <w:right w:val="single" w:sz="4" w:space="0" w:color="00000A"/>
+            </w:tcBorders>
+            <w:shd w:val="clear" w:color="auto" w:fill="auto"/>
+            <w:tcMar>
+              <w:left w:w="108" w:type="dxa"/>
+            </w:tcMar>
+          </w:tcPr>
+          <w:p>
+            <w:pPr>
+              <w:rPr>
+                <w:b/>
+              </w:rPr>
+            </w:pPr>
+            <w:r>
+              <w:rPr>
+                <w:b/>
+              </w:rPr>
+              <w:t>Forgatókönyv</w:t>
+            </w:r>
+          </w:p>
+        </w:tc>
+        <w:tc>
+          <w:tcPr>
+            <w:tcW w:w="6178" w:type="dxa"/>
+            <w:tcBorders>
+              <w:top w:val="single" w:sz="4" w:space="0" w:color="00000A"/>
+              <w:left w:val="single" w:sz="4" w:space="0" w:color="00000A"/>
+              <w:bottom w:val="single" w:sz="4" w:space="0" w:color="00000A"/>
+              <w:right w:val="single" w:sz="4" w:space="0" w:color="00000A"/>
+            </w:tcBorders>
+            <w:shd w:val="clear" w:color="auto" w:fill="auto"/>
+            <w:tcMar>
+              <w:left w:w="108" w:type="dxa"/>
+            </w:tcMar>
+          </w:tcPr>
+          <w:p>
+            <w:r>
+              <w:t xml:space="preserve">1. </w:t>
+            </w:r>
+            <w:r>
+              <w:t>K</w:t>
+            </w:r>
+            <w:r>
+              <w:t>iadjuk a telepesnek a</w:t>
+            </w:r>
+            <w:r>
+              <w:t xml:space="preserve"> parancsot, hogy építsen meg egy bázist.</w:t>
+            </w:r>
+          </w:p>
+          <w:p>
+            <w:r>
+              <w:t>2. Kivesszük a szükséges nyersanyagokat a telepes inventoryjából.</w:t>
+            </w:r>
+          </w:p>
+          <w:p>
+            <w:r>
+              <w:t>3. Ráhelyezünk a telepes aszteroidájára egy bázist.</w:t>
+            </w:r>
+          </w:p>
+          <w:p>
+            <w:r>
+              <w:t>4. Szólu</w:t>
+            </w:r>
+            <w:r>
+              <w:t xml:space="preserve">nk a </w:t>
+            </w:r>
+            <w:r>
+              <w:t>g</w:t>
+            </w:r>
+            <w:r>
+              <w:t>ame osztálynak, hogy a játékos megnyerte a játékot.</w:t>
+            </w:r>
+          </w:p>
+        </w:tc>
+      </w:tr>
+      <w:tr>
+        <w:trPr>
+          <w:trHeight w:val="287"/>
+        </w:trPr>
+        <w:tc>
+          <w:tcPr>
+            <w:tcW w:w="2784" w:type="dxa"/>
+            <w:tcBorders>
+              <w:top w:val="single" w:sz="4" w:space="0" w:color="00000A"/>
+              <w:left w:val="single" w:sz="4" w:space="0" w:color="00000A"/>
+              <w:bottom w:val="single" w:sz="4" w:space="0" w:color="00000A"/>
+              <w:right w:val="single" w:sz="4" w:space="0" w:color="00000A"/>
+            </w:tcBorders>
+            <w:shd w:val="clear" w:color="auto" w:fill="auto"/>
+            <w:tcMar>
+              <w:left w:w="108" w:type="dxa"/>
+            </w:tcMar>
+          </w:tcPr>
+          <w:p>
+            <w:pPr>
+              <w:rPr>
+                <w:b/>
+              </w:rPr>
+            </w:pPr>
+            <w:r>
+              <w:rPr>
+                <w:b/>
+              </w:rPr>
+              <w:t>Alternatív forgatókönyv</w:t>
+            </w:r>
+          </w:p>
+        </w:tc>
+        <w:tc>
+          <w:tcPr>
+            <w:tcW w:w="6178" w:type="dxa"/>
+            <w:tcBorders>
+              <w:top w:val="single" w:sz="4" w:space="0" w:color="00000A"/>
+              <w:left w:val="single" w:sz="4" w:space="0" w:color="00000A"/>
+              <w:bottom w:val="single" w:sz="4" w:space="0" w:color="00000A"/>
+              <w:right w:val="single" w:sz="4" w:space="0" w:color="00000A"/>
+            </w:tcBorders>
+            <w:shd w:val="clear" w:color="auto" w:fill="auto"/>
+            <w:tcMar>
+              <w:left w:w="108" w:type="dxa"/>
+            </w:tcMar>
+          </w:tcPr>
+          <w:p>
+            <w:r>
+              <w:t>2.A.1. Ha a telepesnek nincsenek meg a megfelelő nyersanyagai akkor nem történik semmi.</w:t>
+            </w:r>
+          </w:p>
+        </w:tc>
+      </w:tr>
+    </w:tbl>
+    <w:p/>
+    <w:tbl>
+      <w:tblPr>
+        <w:tblW w:w="8963" w:type="dxa"/>
+        <w:tblBorders>
+          <w:top w:val="single" w:sz="4" w:space="0" w:color="00000A"/>
+          <w:left w:val="single" w:sz="4" w:space="0" w:color="00000A"/>
+          <w:bottom w:val="double" w:sz="4" w:space="0" w:color="00000A"/>
+          <w:right w:val="single" w:sz="4" w:space="0" w:color="00000A"/>
+          <w:insideH w:val="double" w:sz="4" w:space="0" w:color="00000A"/>
+          <w:insideV w:val="single" w:sz="4" w:space="0" w:color="00000A"/>
+        </w:tblBorders>
+        <w:tblLook w:val="01E0" w:firstRow="1" w:lastRow="1" w:firstColumn="1" w:lastColumn="1" w:noHBand="0" w:noVBand="0"/>
+      </w:tblPr>
+      <w:tblGrid>
+        <w:gridCol w:w="2784"/>
+        <w:gridCol w:w="6179"/>
+      </w:tblGrid>
+      <w:tr>
+        <w:trPr>
+          <w:trHeight w:val="272"/>
+        </w:trPr>
+        <w:tc>
+          <w:tcPr>
+            <w:tcW w:w="2784" w:type="dxa"/>
+            <w:tcBorders>
+              <w:top w:val="single" w:sz="4" w:space="0" w:color="00000A"/>
+              <w:left w:val="single" w:sz="4" w:space="0" w:color="00000A"/>
+              <w:bottom w:val="double" w:sz="4" w:space="0" w:color="00000A"/>
+              <w:right w:val="single" w:sz="4" w:space="0" w:color="00000A"/>
+            </w:tcBorders>
+            <w:shd w:val="clear" w:color="auto" w:fill="auto"/>
+            <w:tcMar>
+              <w:left w:w="108" w:type="dxa"/>
+            </w:tcMar>
+          </w:tcPr>
+          <w:p>
+            <w:pPr>
+              <w:rPr>
+                <w:b/>
+              </w:rPr>
+            </w:pPr>
+            <w:r>
+              <w:rPr>
+                <w:b/>
+              </w:rPr>
+              <w:t>Use-case neve</w:t>
+            </w:r>
+          </w:p>
+        </w:tc>
+        <w:tc>
+          <w:tcPr>
+            <w:tcW w:w="6178" w:type="dxa"/>
+            <w:tcBorders>
+              <w:top w:val="single" w:sz="4" w:space="0" w:color="00000A"/>
+              <w:left w:val="single" w:sz="4" w:space="0" w:color="00000A"/>
+              <w:bottom w:val="double" w:sz="4" w:space="0" w:color="00000A"/>
+              <w:right w:val="single" w:sz="4" w:space="0" w:color="00000A"/>
+            </w:tcBorders>
+            <w:shd w:val="clear" w:color="auto" w:fill="auto"/>
+            <w:tcMar>
+              <w:left w:w="108" w:type="dxa"/>
+            </w:tcMar>
+          </w:tcPr>
+          <w:p>
+            <w:r>
               <w:t>Robot építése</w:t>
             </w:r>
           </w:p>
@@ -6701,11 +7515,15 @@
               <w:t>K</w:t>
             </w:r>
             <w:r>
-              <w:t>iadjuk a telepesnek egy parancsot, hogy építsen meg egy robotot.</w:t>
-            </w:r>
-          </w:p>
-          <w:p>
-            <w:r>
+              <w:t>iadjuk a telepesnek a</w:t>
+            </w:r>
+            <w:r>
+              <w:t xml:space="preserve"> parancsot, hogy építsen meg egy robotot.</w:t>
+            </w:r>
+          </w:p>
+          <w:p>
+            <w:r>
+              <w:lastRenderedPageBreak/>
               <w:t>2. Kivesszük a szükséges nyersanyagokat a telepes inventoryjából.</w:t>
             </w:r>
           </w:p>
@@ -6744,6 +7562,7 @@
               <w:rPr>
                 <w:b/>
               </w:rPr>
+              <w:lastRenderedPageBreak/>
               <w:t>Alternatív forgatókönyv</w:t>
             </w:r>
           </w:p>

</xml_diff>